<commit_message>
update blocco faq scss css html e doc
</commit_message>
<xml_diff>
--- a/Documenti/Html-Blocchi-Documentazione.docx
+++ b/Documenti/Html-Blocchi-Documentazione.docx
@@ -6180,8 +6180,6 @@
         </w:rPr>
         <w:t xml:space="preserve"> nel banner.</w:t>
       </w:r>
-      <w:bookmarkStart w:id="2" w:name="_GoBack"/>
-      <w:bookmarkEnd w:id="2"/>
     </w:p>
     <w:p>
       <w:pPr>
@@ -6303,7 +6301,7 @@
           <w:szCs w:val="32"/>
         </w:rPr>
       </w:pPr>
-      <w:bookmarkStart w:id="3" w:name="BloccoVisoreImmagini"/>
+      <w:bookmarkStart w:id="2" w:name="BloccoVisoreImmagini"/>
       <w:r>
         <w:rPr>
           <w:rFonts w:asciiTheme="majorHAnsi" w:hAnsiTheme="majorHAnsi" w:cstheme="majorHAnsi"/>
@@ -6312,7 +6310,7 @@
         </w:rPr>
         <w:t>Blocco Visore Immagini</w:t>
       </w:r>
-      <w:bookmarkEnd w:id="3"/>
+      <w:bookmarkEnd w:id="2"/>
     </w:p>
     <w:p>
       <w:pPr>
@@ -6574,7 +6572,7 @@
           <w:szCs w:val="32"/>
         </w:rPr>
       </w:pPr>
-      <w:bookmarkStart w:id="4" w:name="BloccoVisoreVideo"/>
+      <w:bookmarkStart w:id="3" w:name="BloccoVisoreVideo"/>
       <w:r>
         <w:rPr>
           <w:rFonts w:asciiTheme="majorHAnsi" w:hAnsiTheme="majorHAnsi" w:cstheme="majorHAnsi"/>
@@ -6591,7 +6589,7 @@
         </w:rPr>
         <w:t>Video</w:t>
       </w:r>
-      <w:bookmarkEnd w:id="4"/>
+      <w:bookmarkEnd w:id="3"/>
     </w:p>
     <w:p>
       <w:pPr>
@@ -7604,7 +7602,7 @@
           <w:szCs w:val="32"/>
         </w:rPr>
       </w:pPr>
-      <w:bookmarkStart w:id="5" w:name="BloccoBundle"/>
+      <w:bookmarkStart w:id="4" w:name="BloccoBundle"/>
       <w:r>
         <w:rPr>
           <w:rFonts w:asciiTheme="majorHAnsi" w:hAnsiTheme="majorHAnsi" w:cstheme="majorHAnsi"/>
@@ -7621,7 +7619,7 @@
         </w:rPr>
         <w:t>Bundle</w:t>
       </w:r>
-      <w:bookmarkEnd w:id="5"/>
+      <w:bookmarkEnd w:id="4"/>
     </w:p>
     <w:p>
       <w:pPr>
@@ -7784,7 +7782,7 @@
           <w:szCs w:val="32"/>
         </w:rPr>
       </w:pPr>
-      <w:bookmarkStart w:id="6" w:name="BloccoSlidingNews"/>
+      <w:bookmarkStart w:id="5" w:name="BloccoSlidingNews"/>
       <w:r>
         <w:rPr>
           <w:rFonts w:asciiTheme="majorHAnsi" w:hAnsiTheme="majorHAnsi" w:cstheme="majorHAnsi"/>
@@ -7811,7 +7809,7 @@
         </w:rPr>
         <w:t xml:space="preserve"> News</w:t>
       </w:r>
-      <w:bookmarkEnd w:id="6"/>
+      <w:bookmarkEnd w:id="5"/>
     </w:p>
     <w:p>
       <w:pPr>
@@ -8065,7 +8063,7 @@
           <w:szCs w:val="32"/>
         </w:rPr>
       </w:pPr>
-      <w:bookmarkStart w:id="7" w:name="BloccoVetrinaBundle"/>
+      <w:bookmarkStart w:id="6" w:name="BloccoVetrinaBundle"/>
       <w:r>
         <w:rPr>
           <w:rFonts w:asciiTheme="majorHAnsi" w:hAnsiTheme="majorHAnsi" w:cstheme="majorHAnsi"/>
@@ -8082,7 +8080,7 @@
         </w:rPr>
         <w:t>Vetrina Bundle</w:t>
       </w:r>
-      <w:bookmarkEnd w:id="7"/>
+      <w:bookmarkEnd w:id="6"/>
     </w:p>
     <w:p>
       <w:pPr>
@@ -8629,7 +8627,7 @@
           <w:szCs w:val="32"/>
         </w:rPr>
       </w:pPr>
-      <w:bookmarkStart w:id="8" w:name="BloccoVetrinaBundleBusiness"/>
+      <w:bookmarkStart w:id="7" w:name="BloccoVetrinaBundleBusiness"/>
       <w:r>
         <w:rPr>
           <w:rFonts w:asciiTheme="majorHAnsi" w:hAnsiTheme="majorHAnsi" w:cstheme="majorHAnsi"/>
@@ -8646,7 +8644,7 @@
         </w:rPr>
         <w:t>Vetrina Bundle Business</w:t>
       </w:r>
-      <w:bookmarkEnd w:id="8"/>
+      <w:bookmarkEnd w:id="7"/>
     </w:p>
     <w:p>
       <w:pPr>
@@ -9126,7 +9124,7 @@
           <w:szCs w:val="32"/>
         </w:rPr>
       </w:pPr>
-      <w:bookmarkStart w:id="9" w:name="BloccoVetrinaBundleDevice"/>
+      <w:bookmarkStart w:id="8" w:name="BloccoVetrinaBundleDevice"/>
       <w:r>
         <w:rPr>
           <w:rFonts w:asciiTheme="majorHAnsi" w:hAnsiTheme="majorHAnsi" w:cstheme="majorHAnsi"/>
@@ -9143,7 +9141,7 @@
         </w:rPr>
         <w:t>Vetrina Bundle Device</w:t>
       </w:r>
-      <w:bookmarkEnd w:id="9"/>
+      <w:bookmarkEnd w:id="8"/>
     </w:p>
     <w:p>
       <w:pPr>
@@ -10322,7 +10320,7 @@
           <w:szCs w:val="32"/>
         </w:rPr>
       </w:pPr>
-      <w:bookmarkStart w:id="10" w:name="BloccoVetrinaVisoreDevice"/>
+      <w:bookmarkStart w:id="9" w:name="BloccoVetrinaVisoreDevice"/>
       <w:r>
         <w:rPr>
           <w:rFonts w:asciiTheme="majorHAnsi" w:hAnsiTheme="majorHAnsi" w:cstheme="majorHAnsi"/>
@@ -10339,7 +10337,7 @@
         </w:rPr>
         <w:t>Vetrina Visore Device</w:t>
       </w:r>
-      <w:bookmarkEnd w:id="10"/>
+      <w:bookmarkEnd w:id="9"/>
     </w:p>
     <w:p>
       <w:pPr>
@@ -10641,7 +10639,7 @@
           <w:szCs w:val="32"/>
         </w:rPr>
       </w:pPr>
-      <w:bookmarkStart w:id="11" w:name="BloccoTabellaRates"/>
+      <w:bookmarkStart w:id="10" w:name="BloccoTabellaRates"/>
       <w:r>
         <w:rPr>
           <w:rFonts w:asciiTheme="majorHAnsi" w:hAnsiTheme="majorHAnsi" w:cstheme="majorHAnsi"/>
@@ -10667,7 +10665,7 @@
         </w:rPr>
         <w:t>Rates</w:t>
       </w:r>
-      <w:bookmarkEnd w:id="11"/>
+      <w:bookmarkEnd w:id="10"/>
       <w:proofErr w:type="spellEnd"/>
     </w:p>
     <w:p>
@@ -10800,7 +10798,7 @@
           <w:szCs w:val="32"/>
         </w:rPr>
       </w:pPr>
-      <w:bookmarkStart w:id="12" w:name="BloccoVetrinaStripOptions"/>
+      <w:bookmarkStart w:id="11" w:name="BloccoVetrinaStripOptions"/>
       <w:r>
         <w:rPr>
           <w:rFonts w:asciiTheme="majorHAnsi" w:hAnsiTheme="majorHAnsi" w:cstheme="majorHAnsi"/>
@@ -10826,7 +10824,7 @@
         </w:rPr>
         <w:t>Options</w:t>
       </w:r>
-      <w:bookmarkEnd w:id="12"/>
+      <w:bookmarkEnd w:id="11"/>
       <w:proofErr w:type="spellEnd"/>
     </w:p>
     <w:p>
@@ -10976,7 +10974,7 @@
           <w:szCs w:val="32"/>
         </w:rPr>
       </w:pPr>
-      <w:bookmarkStart w:id="13" w:name="BloccoVetrinaStripPlans"/>
+      <w:bookmarkStart w:id="12" w:name="BloccoVetrinaStripPlans"/>
       <w:r>
         <w:rPr>
           <w:rFonts w:asciiTheme="majorHAnsi" w:hAnsiTheme="majorHAnsi" w:cstheme="majorHAnsi"/>
@@ -11002,7 +11000,7 @@
         </w:rPr>
         <w:t>Plans</w:t>
       </w:r>
-      <w:bookmarkEnd w:id="13"/>
+      <w:bookmarkEnd w:id="12"/>
       <w:proofErr w:type="spellEnd"/>
     </w:p>
     <w:p>
@@ -11272,7 +11270,7 @@
           <w:szCs w:val="32"/>
         </w:rPr>
       </w:pPr>
-      <w:bookmarkStart w:id="14" w:name="BloccoVetrinaStripOffers"/>
+      <w:bookmarkStart w:id="13" w:name="BloccoVetrinaStripOffers"/>
       <w:r>
         <w:rPr>
           <w:rFonts w:asciiTheme="majorHAnsi" w:hAnsiTheme="majorHAnsi" w:cstheme="majorHAnsi"/>
@@ -11297,7 +11295,7 @@
         </w:rPr>
         <w:t>Offerte Orizzontale</w:t>
       </w:r>
-      <w:bookmarkEnd w:id="14"/>
+      <w:bookmarkEnd w:id="13"/>
     </w:p>
     <w:p>
       <w:pPr>
@@ -11532,7 +11530,7 @@
           <w:szCs w:val="32"/>
         </w:rPr>
       </w:pPr>
-      <w:bookmarkStart w:id="15" w:name="BloccoTitoloLineaGrigia"/>
+      <w:bookmarkStart w:id="14" w:name="BloccoTitoloLineaGrigia"/>
       <w:r>
         <w:rPr>
           <w:rFonts w:asciiTheme="majorHAnsi" w:hAnsiTheme="majorHAnsi" w:cstheme="majorHAnsi"/>
@@ -11549,7 +11547,7 @@
         </w:rPr>
         <w:t>Titolo Linea Grigia</w:t>
       </w:r>
-      <w:bookmarkEnd w:id="15"/>
+      <w:bookmarkEnd w:id="14"/>
     </w:p>
     <w:p>
       <w:pPr>
@@ -11671,7 +11669,7 @@
           <w:szCs w:val="32"/>
         </w:rPr>
       </w:pPr>
-      <w:bookmarkStart w:id="16" w:name="BloccoDownloadModule"/>
+      <w:bookmarkStart w:id="15" w:name="BloccoDownloadModule"/>
       <w:r>
         <w:rPr>
           <w:rFonts w:asciiTheme="majorHAnsi" w:hAnsiTheme="majorHAnsi" w:cstheme="majorHAnsi"/>
@@ -11698,7 +11696,7 @@
         </w:rPr>
         <w:t>Module</w:t>
       </w:r>
-      <w:bookmarkEnd w:id="16"/>
+      <w:bookmarkEnd w:id="15"/>
       <w:proofErr w:type="spellEnd"/>
     </w:p>
     <w:p>
@@ -11995,7 +11993,7 @@
           <w:szCs w:val="32"/>
         </w:rPr>
       </w:pPr>
-      <w:bookmarkStart w:id="17" w:name="BloccoSearchBar"/>
+      <w:bookmarkStart w:id="16" w:name="BloccoSearchBar"/>
       <w:r>
         <w:rPr>
           <w:rFonts w:asciiTheme="majorHAnsi" w:hAnsiTheme="majorHAnsi" w:cstheme="majorHAnsi"/>
@@ -12023,7 +12021,7 @@
         <w:t xml:space="preserve"> Bar A Comparsa</w:t>
       </w:r>
     </w:p>
-    <w:bookmarkEnd w:id="17"/>
+    <w:bookmarkEnd w:id="16"/>
     <w:p>
       <w:pPr>
         <w:ind w:left="708"/>
@@ -12558,7 +12556,7 @@
           <w:szCs w:val="32"/>
         </w:rPr>
       </w:pPr>
-      <w:bookmarkStart w:id="18" w:name="BloccoSearchResultsFull"/>
+      <w:bookmarkStart w:id="17" w:name="BloccoSearchResultsFull"/>
       <w:r>
         <w:rPr>
           <w:rFonts w:asciiTheme="majorHAnsi" w:hAnsiTheme="majorHAnsi" w:cstheme="majorHAnsi"/>
@@ -12576,7 +12574,7 @@
         <w:t>Risultati Ricerca Completi</w:t>
       </w:r>
     </w:p>
-    <w:bookmarkEnd w:id="18"/>
+    <w:bookmarkEnd w:id="17"/>
     <w:p>
       <w:pPr>
         <w:ind w:left="708"/>
@@ -12825,6 +12823,1046 @@
     <w:p>
       <w:pPr>
         <w:rPr>
+          <w:rFonts w:asciiTheme="majorHAnsi" w:hAnsiTheme="majorHAnsi" w:cstheme="majorHAnsi"/>
+          <w:sz w:val="32"/>
+          <w:szCs w:val="32"/>
+        </w:rPr>
+      </w:pPr>
+      <w:r>
+        <w:rPr>
+          <w:rFonts w:asciiTheme="majorHAnsi" w:hAnsiTheme="majorHAnsi" w:cstheme="majorHAnsi"/>
+          <w:sz w:val="32"/>
+          <w:szCs w:val="32"/>
+        </w:rPr>
+        <w:t xml:space="preserve">Blocco </w:t>
+      </w:r>
+      <w:proofErr w:type="spellStart"/>
+      <w:r>
+        <w:rPr>
+          <w:rFonts w:asciiTheme="majorHAnsi" w:hAnsiTheme="majorHAnsi" w:cstheme="majorHAnsi"/>
+          <w:sz w:val="32"/>
+          <w:szCs w:val="32"/>
+        </w:rPr>
+        <w:t>Faq</w:t>
+      </w:r>
+      <w:proofErr w:type="spellEnd"/>
+    </w:p>
+    <w:p>
+      <w:pPr>
+        <w:ind w:left="708"/>
+        <w:rPr>
+          <w:rFonts w:cstheme="minorHAnsi"/>
+          <w:color w:val="222222"/>
+          <w:shd w:val="clear" w:color="auto" w:fill="FFFFFF"/>
+        </w:rPr>
+      </w:pPr>
+      <w:r>
+        <w:rPr>
+          <w:rFonts w:cstheme="minorHAnsi"/>
+          <w:color w:val="222222"/>
+          <w:shd w:val="clear" w:color="auto" w:fill="FFFFFF"/>
+        </w:rPr>
+        <w:t xml:space="preserve">Suddiviso in </w:t>
+      </w:r>
+      <w:r>
+        <w:rPr>
+          <w:rFonts w:cstheme="minorHAnsi"/>
+          <w:color w:val="222222"/>
+          <w:shd w:val="clear" w:color="auto" w:fill="FFFFFF"/>
+        </w:rPr>
+        <w:t>tre</w:t>
+      </w:r>
+      <w:r>
+        <w:rPr>
+          <w:rFonts w:cstheme="minorHAnsi"/>
+          <w:color w:val="222222"/>
+          <w:shd w:val="clear" w:color="auto" w:fill="FFFFFF"/>
+        </w:rPr>
+        <w:t xml:space="preserve"> </w:t>
+      </w:r>
+      <w:proofErr w:type="spellStart"/>
+      <w:proofErr w:type="gramStart"/>
+      <w:r>
+        <w:rPr>
+          <w:rFonts w:cstheme="minorHAnsi"/>
+          <w:color w:val="222222"/>
+          <w:shd w:val="clear" w:color="auto" w:fill="FFFFFF"/>
+        </w:rPr>
+        <w:t>sottoblocchi</w:t>
+      </w:r>
+      <w:proofErr w:type="spellEnd"/>
+      <w:r>
+        <w:rPr>
+          <w:rFonts w:cstheme="minorHAnsi"/>
+          <w:color w:val="222222"/>
+          <w:shd w:val="clear" w:color="auto" w:fill="FFFFFF"/>
+        </w:rPr>
+        <w:t xml:space="preserve"> :</w:t>
+      </w:r>
+      <w:proofErr w:type="gramEnd"/>
+    </w:p>
+    <w:p>
+      <w:pPr>
+        <w:pStyle w:val="Paragrafoelenco"/>
+        <w:numPr>
+          <w:ilvl w:val="0"/>
+          <w:numId w:val="11"/>
+        </w:numPr>
+        <w:rPr>
+          <w:rFonts w:cstheme="minorHAnsi"/>
+          <w:color w:val="222222"/>
+          <w:shd w:val="clear" w:color="auto" w:fill="FFFFFF"/>
+        </w:rPr>
+      </w:pPr>
+      <w:proofErr w:type="gramStart"/>
+      <w:r>
+        <w:rPr>
+          <w:rFonts w:cstheme="minorHAnsi"/>
+          <w:b/>
+          <w:color w:val="222222"/>
+          <w:shd w:val="clear" w:color="auto" w:fill="FFFFFF"/>
+        </w:rPr>
+        <w:t>.</w:t>
+      </w:r>
+      <w:r>
+        <w:rPr>
+          <w:rFonts w:cstheme="minorHAnsi"/>
+          <w:b/>
+          <w:color w:val="222222"/>
+          <w:shd w:val="clear" w:color="auto" w:fill="FFFFFF"/>
+        </w:rPr>
+        <w:t>faq</w:t>
+      </w:r>
+      <w:proofErr w:type="gramEnd"/>
+      <w:r>
+        <w:rPr>
+          <w:rFonts w:cstheme="minorHAnsi"/>
+          <w:b/>
+          <w:color w:val="222222"/>
+          <w:shd w:val="clear" w:color="auto" w:fill="FFFFFF"/>
+        </w:rPr>
+        <w:t>_</w:t>
+      </w:r>
+      <w:proofErr w:type="spellStart"/>
+      <w:r>
+        <w:rPr>
+          <w:rFonts w:cstheme="minorHAnsi"/>
+          <w:b/>
+          <w:color w:val="222222"/>
+          <w:shd w:val="clear" w:color="auto" w:fill="FFFFFF"/>
+        </w:rPr>
+        <w:t>block</w:t>
+      </w:r>
+      <w:proofErr w:type="spellEnd"/>
+      <w:r>
+        <w:rPr>
+          <w:rFonts w:cstheme="minorHAnsi"/>
+          <w:b/>
+          <w:color w:val="222222"/>
+          <w:shd w:val="clear" w:color="auto" w:fill="FFFFFF"/>
+        </w:rPr>
+        <w:t>__</w:t>
+      </w:r>
+      <w:proofErr w:type="spellStart"/>
+      <w:r>
+        <w:rPr>
+          <w:rFonts w:cstheme="minorHAnsi"/>
+          <w:b/>
+          <w:color w:val="222222"/>
+          <w:shd w:val="clear" w:color="auto" w:fill="FFFFFF"/>
+        </w:rPr>
+        <w:t>mainBlock</w:t>
+      </w:r>
+      <w:proofErr w:type="spellEnd"/>
+      <w:r>
+        <w:rPr>
+          <w:rFonts w:cstheme="minorHAnsi"/>
+          <w:b/>
+          <w:color w:val="222222"/>
+          <w:shd w:val="clear" w:color="auto" w:fill="FFFFFF"/>
+        </w:rPr>
+        <w:t xml:space="preserve"> </w:t>
+      </w:r>
+      <w:r>
+        <w:rPr>
+          <w:rFonts w:cstheme="minorHAnsi"/>
+          <w:color w:val="222222"/>
+          <w:shd w:val="clear" w:color="auto" w:fill="FFFFFF"/>
+        </w:rPr>
+        <w:t>Blocco principale contenente i bottoni delle categorie primarie.</w:t>
+      </w:r>
+      <w:r>
+        <w:rPr>
+          <w:rFonts w:cstheme="minorHAnsi"/>
+          <w:color w:val="222222"/>
+          <w:shd w:val="clear" w:color="auto" w:fill="FFFFFF"/>
+        </w:rPr>
+        <w:br/>
+        <w:t>al click viene innescato il meccanismo che apre il pannello con le relative sottocategorie.</w:t>
+      </w:r>
+    </w:p>
+    <w:p>
+      <w:pPr>
+        <w:pStyle w:val="Paragrafoelenco"/>
+        <w:numPr>
+          <w:ilvl w:val="1"/>
+          <w:numId w:val="11"/>
+        </w:numPr>
+        <w:rPr>
+          <w:rFonts w:cstheme="minorHAnsi"/>
+          <w:color w:val="222222"/>
+          <w:shd w:val="clear" w:color="auto" w:fill="FFFFFF"/>
+        </w:rPr>
+      </w:pPr>
+      <w:r>
+        <w:rPr>
+          <w:rFonts w:cstheme="minorHAnsi"/>
+          <w:b/>
+          <w:color w:val="222222"/>
+          <w:shd w:val="clear" w:color="auto" w:fill="FFFFFF"/>
+        </w:rPr>
+        <w:lastRenderedPageBreak/>
+        <w:t>.</w:t>
+      </w:r>
+      <w:r>
+        <w:t xml:space="preserve"> </w:t>
+      </w:r>
+      <w:r>
+        <w:rPr>
+          <w:rFonts w:cstheme="minorHAnsi"/>
+          <w:b/>
+          <w:color w:val="222222"/>
+          <w:shd w:val="clear" w:color="auto" w:fill="FFFFFF"/>
+        </w:rPr>
+        <w:t>faq_</w:t>
+      </w:r>
+      <w:proofErr w:type="spellStart"/>
+      <w:r>
+        <w:rPr>
+          <w:rFonts w:cstheme="minorHAnsi"/>
+          <w:b/>
+          <w:color w:val="222222"/>
+          <w:shd w:val="clear" w:color="auto" w:fill="FFFFFF"/>
+        </w:rPr>
+        <w:t>block</w:t>
+      </w:r>
+      <w:proofErr w:type="spellEnd"/>
+      <w:r>
+        <w:rPr>
+          <w:rFonts w:cstheme="minorHAnsi"/>
+          <w:b/>
+          <w:color w:val="222222"/>
+          <w:shd w:val="clear" w:color="auto" w:fill="FFFFFF"/>
+        </w:rPr>
+        <w:t>__</w:t>
+      </w:r>
+      <w:proofErr w:type="spellStart"/>
+      <w:r>
+        <w:rPr>
+          <w:rFonts w:cstheme="minorHAnsi"/>
+          <w:b/>
+          <w:color w:val="222222"/>
+          <w:shd w:val="clear" w:color="auto" w:fill="FFFFFF"/>
+        </w:rPr>
+        <w:t>mainBlock</w:t>
+      </w:r>
+      <w:r>
+        <w:rPr>
+          <w:rFonts w:cstheme="minorHAnsi"/>
+          <w:b/>
+          <w:color w:val="222222"/>
+          <w:shd w:val="clear" w:color="auto" w:fill="FFFFFF"/>
+        </w:rPr>
+        <w:t>.</w:t>
+      </w:r>
+      <w:r>
+        <w:rPr>
+          <w:rFonts w:cstheme="minorHAnsi"/>
+          <w:b/>
+          <w:color w:val="222222"/>
+          <w:shd w:val="clear" w:color="auto" w:fill="FFFFFF"/>
+        </w:rPr>
+        <w:t>main_faq_block</w:t>
+      </w:r>
+      <w:proofErr w:type="spellEnd"/>
+      <w:r>
+        <w:rPr>
+          <w:rFonts w:cstheme="minorHAnsi"/>
+          <w:b/>
+          <w:color w:val="222222"/>
+          <w:shd w:val="clear" w:color="auto" w:fill="FFFFFF"/>
+        </w:rPr>
+        <w:t>--</w:t>
+      </w:r>
+      <w:proofErr w:type="spellStart"/>
+      <w:r>
+        <w:rPr>
+          <w:rFonts w:cstheme="minorHAnsi"/>
+          <w:b/>
+          <w:color w:val="222222"/>
+          <w:shd w:val="clear" w:color="auto" w:fill="FFFFFF"/>
+        </w:rPr>
+        <w:t>only_faq</w:t>
+      </w:r>
+      <w:proofErr w:type="spellEnd"/>
+      <w:r>
+        <w:rPr>
+          <w:rFonts w:cstheme="minorHAnsi"/>
+          <w:b/>
+          <w:color w:val="222222"/>
+          <w:shd w:val="clear" w:color="auto" w:fill="FFFFFF"/>
+        </w:rPr>
+        <w:t xml:space="preserve"> </w:t>
+      </w:r>
+      <w:r>
+        <w:rPr>
+          <w:rFonts w:cstheme="minorHAnsi"/>
+          <w:color w:val="222222"/>
+          <w:shd w:val="clear" w:color="auto" w:fill="FFFFFF"/>
+        </w:rPr>
+        <w:t>Tramite la classe aggiuntiva viene agganciato un</w:t>
+      </w:r>
+      <w:r>
+        <w:rPr>
+          <w:rFonts w:cstheme="minorHAnsi"/>
+          <w:color w:val="222222"/>
+          <w:shd w:val="clear" w:color="auto" w:fill="FFFFFF"/>
+        </w:rPr>
+        <w:t>o</w:t>
+      </w:r>
+      <w:r>
+        <w:rPr>
+          <w:rFonts w:cstheme="minorHAnsi"/>
+          <w:color w:val="222222"/>
+          <w:shd w:val="clear" w:color="auto" w:fill="FFFFFF"/>
+        </w:rPr>
+        <w:t xml:space="preserve"> script</w:t>
+      </w:r>
+      <w:r>
+        <w:rPr>
+          <w:rFonts w:cstheme="minorHAnsi"/>
+          <w:color w:val="222222"/>
+          <w:shd w:val="clear" w:color="auto" w:fill="FFFFFF"/>
+        </w:rPr>
+        <w:t xml:space="preserve"> differente</w:t>
+      </w:r>
+      <w:r>
+        <w:rPr>
+          <w:rFonts w:cstheme="minorHAnsi"/>
+          <w:color w:val="222222"/>
+          <w:shd w:val="clear" w:color="auto" w:fill="FFFFFF"/>
+        </w:rPr>
+        <w:t xml:space="preserve"> che innesca l’apertura del relativo </w:t>
+      </w:r>
+      <w:proofErr w:type="spellStart"/>
+      <w:r>
+        <w:rPr>
+          <w:rFonts w:cstheme="minorHAnsi"/>
+          <w:color w:val="222222"/>
+          <w:shd w:val="clear" w:color="auto" w:fill="FFFFFF"/>
+        </w:rPr>
+        <w:t>accordion</w:t>
+      </w:r>
+      <w:proofErr w:type="spellEnd"/>
+      <w:r>
+        <w:rPr>
+          <w:rFonts w:cstheme="minorHAnsi"/>
+          <w:color w:val="222222"/>
+          <w:shd w:val="clear" w:color="auto" w:fill="FFFFFF"/>
+        </w:rPr>
+        <w:t xml:space="preserve"> senza passare dalle sottocategorie</w:t>
+      </w:r>
+      <w:r>
+        <w:rPr>
+          <w:rFonts w:cstheme="minorHAnsi"/>
+          <w:color w:val="222222"/>
+          <w:shd w:val="clear" w:color="auto" w:fill="FFFFFF"/>
+        </w:rPr>
+        <w:t xml:space="preserve"> </w:t>
+      </w:r>
+      <w:r>
+        <w:rPr>
+          <w:rFonts w:cstheme="minorHAnsi"/>
+          <w:color w:val="222222"/>
+          <w:shd w:val="clear" w:color="auto" w:fill="FFFFFF"/>
+        </w:rPr>
+        <w:t xml:space="preserve">(casistica senza sottocategorie e link diretto alle </w:t>
+      </w:r>
+      <w:proofErr w:type="spellStart"/>
+      <w:r>
+        <w:rPr>
+          <w:rFonts w:cstheme="minorHAnsi"/>
+          <w:color w:val="222222"/>
+          <w:shd w:val="clear" w:color="auto" w:fill="FFFFFF"/>
+        </w:rPr>
+        <w:t>faq</w:t>
+      </w:r>
+      <w:proofErr w:type="spellEnd"/>
+      <w:r>
+        <w:rPr>
+          <w:rFonts w:cstheme="minorHAnsi"/>
+          <w:color w:val="222222"/>
+          <w:shd w:val="clear" w:color="auto" w:fill="FFFFFF"/>
+        </w:rPr>
+        <w:t>.</w:t>
+      </w:r>
+    </w:p>
+    <w:p>
+      <w:pPr>
+        <w:pStyle w:val="Paragrafoelenco"/>
+        <w:numPr>
+          <w:ilvl w:val="0"/>
+          <w:numId w:val="11"/>
+        </w:numPr>
+        <w:rPr>
+          <w:rFonts w:cstheme="minorHAnsi"/>
+          <w:color w:val="222222"/>
+          <w:shd w:val="clear" w:color="auto" w:fill="FFFFFF"/>
+        </w:rPr>
+      </w:pPr>
+      <w:proofErr w:type="gramStart"/>
+      <w:r>
+        <w:rPr>
+          <w:rFonts w:cstheme="minorHAnsi"/>
+          <w:b/>
+          <w:color w:val="222222"/>
+          <w:shd w:val="clear" w:color="auto" w:fill="FFFFFF"/>
+        </w:rPr>
+        <w:t>.</w:t>
+      </w:r>
+      <w:r>
+        <w:rPr>
+          <w:rFonts w:cstheme="minorHAnsi"/>
+          <w:b/>
+          <w:color w:val="222222"/>
+          <w:shd w:val="clear" w:color="auto" w:fill="FFFFFF"/>
+        </w:rPr>
+        <w:t>faq</w:t>
+      </w:r>
+      <w:proofErr w:type="gramEnd"/>
+      <w:r>
+        <w:rPr>
+          <w:rFonts w:cstheme="minorHAnsi"/>
+          <w:b/>
+          <w:color w:val="222222"/>
+          <w:shd w:val="clear" w:color="auto" w:fill="FFFFFF"/>
+        </w:rPr>
+        <w:t>_</w:t>
+      </w:r>
+      <w:proofErr w:type="spellStart"/>
+      <w:r>
+        <w:rPr>
+          <w:rFonts w:cstheme="minorHAnsi"/>
+          <w:b/>
+          <w:color w:val="222222"/>
+          <w:shd w:val="clear" w:color="auto" w:fill="FFFFFF"/>
+        </w:rPr>
+        <w:t>block</w:t>
+      </w:r>
+      <w:proofErr w:type="spellEnd"/>
+      <w:r>
+        <w:rPr>
+          <w:rFonts w:cstheme="minorHAnsi"/>
+          <w:b/>
+          <w:color w:val="222222"/>
+          <w:shd w:val="clear" w:color="auto" w:fill="FFFFFF"/>
+        </w:rPr>
+        <w:t>__</w:t>
+      </w:r>
+      <w:proofErr w:type="spellStart"/>
+      <w:r>
+        <w:rPr>
+          <w:rFonts w:cstheme="minorHAnsi"/>
+          <w:b/>
+          <w:color w:val="222222"/>
+          <w:shd w:val="clear" w:color="auto" w:fill="FFFFFF"/>
+        </w:rPr>
+        <w:t>firstLevelBlock</w:t>
+      </w:r>
+      <w:proofErr w:type="spellEnd"/>
+      <w:r>
+        <w:rPr>
+          <w:rFonts w:cstheme="minorHAnsi"/>
+          <w:b/>
+          <w:color w:val="222222"/>
+          <w:shd w:val="clear" w:color="auto" w:fill="FFFFFF"/>
+        </w:rPr>
+        <w:t xml:space="preserve"> </w:t>
+      </w:r>
+      <w:r>
+        <w:rPr>
+          <w:rFonts w:cstheme="minorHAnsi"/>
+          <w:color w:val="222222"/>
+          <w:shd w:val="clear" w:color="auto" w:fill="FFFFFF"/>
+        </w:rPr>
+        <w:t xml:space="preserve">Blocco secondario contenente il pannello con le sottocategorie delle </w:t>
+      </w:r>
+      <w:proofErr w:type="spellStart"/>
+      <w:r>
+        <w:rPr>
+          <w:rFonts w:cstheme="minorHAnsi"/>
+          <w:color w:val="222222"/>
+          <w:shd w:val="clear" w:color="auto" w:fill="FFFFFF"/>
+        </w:rPr>
+        <w:t>faq</w:t>
+      </w:r>
+      <w:proofErr w:type="spellEnd"/>
+      <w:r>
+        <w:rPr>
+          <w:rFonts w:cstheme="minorHAnsi"/>
+          <w:color w:val="222222"/>
+          <w:shd w:val="clear" w:color="auto" w:fill="FFFFFF"/>
+        </w:rPr>
+        <w:t xml:space="preserve">. L’unica variazione relativa al markup rispetto alla versione precedente è il blocco </w:t>
+      </w:r>
+      <w:r>
+        <w:rPr>
+          <w:rFonts w:cstheme="minorHAnsi"/>
+          <w:color w:val="222222"/>
+          <w:shd w:val="clear" w:color="auto" w:fill="FFFFFF"/>
+        </w:rPr>
+        <w:br/>
+      </w:r>
+      <w:r>
+        <w:rPr>
+          <w:rFonts w:cstheme="minorHAnsi"/>
+          <w:b/>
+          <w:color w:val="222222"/>
+          <w:shd w:val="clear" w:color="auto" w:fill="FFFFFF"/>
+        </w:rPr>
+        <w:t>.faq_</w:t>
+      </w:r>
+      <w:proofErr w:type="spellStart"/>
+      <w:r>
+        <w:rPr>
+          <w:rFonts w:cstheme="minorHAnsi"/>
+          <w:b/>
+          <w:color w:val="222222"/>
+          <w:shd w:val="clear" w:color="auto" w:fill="FFFFFF"/>
+        </w:rPr>
+        <w:t>block</w:t>
+      </w:r>
+      <w:proofErr w:type="spellEnd"/>
+      <w:r>
+        <w:rPr>
+          <w:rFonts w:cstheme="minorHAnsi"/>
+          <w:b/>
+          <w:color w:val="222222"/>
+          <w:shd w:val="clear" w:color="auto" w:fill="FFFFFF"/>
+        </w:rPr>
+        <w:t>__</w:t>
+      </w:r>
+      <w:proofErr w:type="spellStart"/>
+      <w:r>
+        <w:rPr>
+          <w:rFonts w:cstheme="minorHAnsi"/>
+          <w:b/>
+          <w:color w:val="222222"/>
+          <w:shd w:val="clear" w:color="auto" w:fill="FFFFFF"/>
+        </w:rPr>
+        <w:t>firstLevelBlock</w:t>
+      </w:r>
+      <w:proofErr w:type="spellEnd"/>
+      <w:r>
+        <w:rPr>
+          <w:rFonts w:cstheme="minorHAnsi"/>
+          <w:b/>
+          <w:color w:val="222222"/>
+          <w:shd w:val="clear" w:color="auto" w:fill="FFFFFF"/>
+        </w:rPr>
+        <w:t>__container__</w:t>
+      </w:r>
+      <w:proofErr w:type="spellStart"/>
+      <w:r>
+        <w:rPr>
+          <w:rFonts w:cstheme="minorHAnsi"/>
+          <w:b/>
+          <w:color w:val="222222"/>
+          <w:shd w:val="clear" w:color="auto" w:fill="FFFFFF"/>
+        </w:rPr>
+        <w:t>row</w:t>
+      </w:r>
+      <w:proofErr w:type="spellEnd"/>
+      <w:r>
+        <w:rPr>
+          <w:rFonts w:cstheme="minorHAnsi"/>
+          <w:b/>
+          <w:color w:val="222222"/>
+          <w:shd w:val="clear" w:color="auto" w:fill="FFFFFF"/>
+        </w:rPr>
+        <w:t xml:space="preserve"> </w:t>
+      </w:r>
+      <w:r>
+        <w:rPr>
+          <w:rFonts w:cstheme="minorHAnsi"/>
+          <w:color w:val="222222"/>
+          <w:shd w:val="clear" w:color="auto" w:fill="FFFFFF"/>
+        </w:rPr>
+        <w:t>utilizzato per contenere le sottocategorie a gruppi di tre ed evitare che le altezze si sfalsino.</w:t>
+      </w:r>
+      <w:r>
+        <w:rPr>
+          <w:rFonts w:cstheme="minorHAnsi"/>
+          <w:color w:val="222222"/>
+          <w:shd w:val="clear" w:color="auto" w:fill="FFFFFF"/>
+        </w:rPr>
+        <w:br/>
+        <w:t>esempio:</w:t>
+      </w:r>
+    </w:p>
+    <w:p>
+      <w:pPr>
+        <w:pStyle w:val="Paragrafoelenco"/>
+        <w:numPr>
+          <w:ilvl w:val="2"/>
+          <w:numId w:val="11"/>
+        </w:numPr>
+        <w:rPr>
+          <w:rFonts w:cstheme="minorHAnsi"/>
+          <w:color w:val="222222"/>
+          <w:shd w:val="clear" w:color="auto" w:fill="FFFFFF"/>
+        </w:rPr>
+      </w:pPr>
+      <w:r>
+        <w:rPr>
+          <w:rFonts w:cstheme="minorHAnsi"/>
+          <w:color w:val="222222"/>
+          <w:shd w:val="clear" w:color="auto" w:fill="FFFFFF"/>
+        </w:rPr>
+        <w:t>Row1</w:t>
+      </w:r>
+    </w:p>
+    <w:p>
+      <w:pPr>
+        <w:pStyle w:val="Paragrafoelenco"/>
+        <w:numPr>
+          <w:ilvl w:val="3"/>
+          <w:numId w:val="11"/>
+        </w:numPr>
+        <w:rPr>
+          <w:rFonts w:cstheme="minorHAnsi"/>
+          <w:color w:val="222222"/>
+          <w:shd w:val="clear" w:color="auto" w:fill="FFFFFF"/>
+        </w:rPr>
+      </w:pPr>
+      <w:r>
+        <w:rPr>
+          <w:rFonts w:cstheme="minorHAnsi"/>
+          <w:color w:val="222222"/>
+          <w:shd w:val="clear" w:color="auto" w:fill="FFFFFF"/>
+        </w:rPr>
+        <w:t>SubCat1</w:t>
+      </w:r>
+    </w:p>
+    <w:p>
+      <w:pPr>
+        <w:pStyle w:val="Paragrafoelenco"/>
+        <w:numPr>
+          <w:ilvl w:val="3"/>
+          <w:numId w:val="11"/>
+        </w:numPr>
+        <w:rPr>
+          <w:rFonts w:cstheme="minorHAnsi"/>
+          <w:color w:val="222222"/>
+          <w:shd w:val="clear" w:color="auto" w:fill="FFFFFF"/>
+        </w:rPr>
+      </w:pPr>
+      <w:r>
+        <w:rPr>
+          <w:rFonts w:cstheme="minorHAnsi"/>
+          <w:color w:val="222222"/>
+          <w:shd w:val="clear" w:color="auto" w:fill="FFFFFF"/>
+        </w:rPr>
+        <w:t>SubCat2</w:t>
+      </w:r>
+    </w:p>
+    <w:p>
+      <w:pPr>
+        <w:pStyle w:val="Paragrafoelenco"/>
+        <w:numPr>
+          <w:ilvl w:val="3"/>
+          <w:numId w:val="11"/>
+        </w:numPr>
+        <w:rPr>
+          <w:rFonts w:cstheme="minorHAnsi"/>
+          <w:color w:val="222222"/>
+          <w:shd w:val="clear" w:color="auto" w:fill="FFFFFF"/>
+        </w:rPr>
+      </w:pPr>
+      <w:r>
+        <w:rPr>
+          <w:rFonts w:cstheme="minorHAnsi"/>
+          <w:color w:val="222222"/>
+          <w:shd w:val="clear" w:color="auto" w:fill="FFFFFF"/>
+        </w:rPr>
+        <w:t>SubCat3</w:t>
+      </w:r>
+    </w:p>
+    <w:p>
+      <w:pPr>
+        <w:pStyle w:val="Paragrafoelenco"/>
+        <w:numPr>
+          <w:ilvl w:val="2"/>
+          <w:numId w:val="11"/>
+        </w:numPr>
+        <w:rPr>
+          <w:rFonts w:cstheme="minorHAnsi"/>
+          <w:color w:val="222222"/>
+          <w:shd w:val="clear" w:color="auto" w:fill="FFFFFF"/>
+        </w:rPr>
+      </w:pPr>
+      <w:r>
+        <w:rPr>
+          <w:rFonts w:cstheme="minorHAnsi"/>
+          <w:color w:val="222222"/>
+          <w:shd w:val="clear" w:color="auto" w:fill="FFFFFF"/>
+        </w:rPr>
+        <w:t>Row2</w:t>
+      </w:r>
+    </w:p>
+    <w:p>
+      <w:pPr>
+        <w:pStyle w:val="Paragrafoelenco"/>
+        <w:numPr>
+          <w:ilvl w:val="3"/>
+          <w:numId w:val="11"/>
+        </w:numPr>
+        <w:rPr>
+          <w:rFonts w:cstheme="minorHAnsi"/>
+          <w:color w:val="222222"/>
+          <w:shd w:val="clear" w:color="auto" w:fill="FFFFFF"/>
+        </w:rPr>
+      </w:pPr>
+      <w:r>
+        <w:rPr>
+          <w:rFonts w:cstheme="minorHAnsi"/>
+          <w:color w:val="222222"/>
+          <w:shd w:val="clear" w:color="auto" w:fill="FFFFFF"/>
+        </w:rPr>
+        <w:t>SubCat4</w:t>
+      </w:r>
+    </w:p>
+    <w:p>
+      <w:pPr>
+        <w:pStyle w:val="Paragrafoelenco"/>
+        <w:numPr>
+          <w:ilvl w:val="3"/>
+          <w:numId w:val="11"/>
+        </w:numPr>
+        <w:rPr>
+          <w:rFonts w:cstheme="minorHAnsi"/>
+          <w:color w:val="222222"/>
+          <w:shd w:val="clear" w:color="auto" w:fill="FFFFFF"/>
+        </w:rPr>
+      </w:pPr>
+      <w:r>
+        <w:rPr>
+          <w:rFonts w:cstheme="minorHAnsi"/>
+          <w:color w:val="222222"/>
+          <w:shd w:val="clear" w:color="auto" w:fill="FFFFFF"/>
+        </w:rPr>
+        <w:t>SubCat5</w:t>
+      </w:r>
+    </w:p>
+    <w:p>
+      <w:pPr>
+        <w:pStyle w:val="Paragrafoelenco"/>
+        <w:numPr>
+          <w:ilvl w:val="3"/>
+          <w:numId w:val="11"/>
+        </w:numPr>
+        <w:rPr>
+          <w:rFonts w:cstheme="minorHAnsi"/>
+          <w:color w:val="222222"/>
+          <w:shd w:val="clear" w:color="auto" w:fill="FFFFFF"/>
+        </w:rPr>
+      </w:pPr>
+      <w:r>
+        <w:rPr>
+          <w:rFonts w:cstheme="minorHAnsi"/>
+          <w:color w:val="222222"/>
+          <w:shd w:val="clear" w:color="auto" w:fill="FFFFFF"/>
+        </w:rPr>
+        <w:t>SubCat6</w:t>
+      </w:r>
+      <w:r>
+        <w:rPr>
+          <w:rFonts w:cstheme="minorHAnsi"/>
+          <w:color w:val="222222"/>
+          <w:shd w:val="clear" w:color="auto" w:fill="FFFFFF"/>
+        </w:rPr>
+        <w:br/>
+      </w:r>
+      <w:r>
+        <w:rPr>
+          <w:rFonts w:cstheme="minorHAnsi"/>
+          <w:color w:val="222222"/>
+          <w:shd w:val="clear" w:color="auto" w:fill="FFFFFF"/>
+        </w:rPr>
+        <w:br/>
+      </w:r>
+    </w:p>
+    <w:p>
+      <w:pPr>
+        <w:pStyle w:val="Paragrafoelenco"/>
+        <w:numPr>
+          <w:ilvl w:val="1"/>
+          <w:numId w:val="11"/>
+        </w:numPr>
+        <w:rPr>
+          <w:rFonts w:cstheme="minorHAnsi"/>
+          <w:b/>
+          <w:color w:val="222222"/>
+          <w:shd w:val="clear" w:color="auto" w:fill="FFFFFF"/>
+        </w:rPr>
+      </w:pPr>
+      <w:proofErr w:type="gramStart"/>
+      <w:r>
+        <w:rPr>
+          <w:rFonts w:cstheme="minorHAnsi"/>
+          <w:b/>
+          <w:color w:val="222222"/>
+          <w:shd w:val="clear" w:color="auto" w:fill="FFFFFF"/>
+        </w:rPr>
+        <w:t>.faq_</w:t>
+      </w:r>
+      <w:proofErr w:type="spellStart"/>
+      <w:r>
+        <w:rPr>
+          <w:rFonts w:cstheme="minorHAnsi"/>
+          <w:b/>
+          <w:color w:val="222222"/>
+          <w:shd w:val="clear" w:color="auto" w:fill="FFFFFF"/>
+        </w:rPr>
+        <w:t>block</w:t>
+      </w:r>
+      <w:proofErr w:type="spellEnd"/>
+      <w:r>
+        <w:rPr>
+          <w:rFonts w:cstheme="minorHAnsi"/>
+          <w:b/>
+          <w:color w:val="222222"/>
+          <w:shd w:val="clear" w:color="auto" w:fill="FFFFFF"/>
+        </w:rPr>
+        <w:t>__firstLevelBlock.faq</w:t>
+      </w:r>
+      <w:proofErr w:type="gramEnd"/>
+      <w:r>
+        <w:rPr>
+          <w:rFonts w:cstheme="minorHAnsi"/>
+          <w:b/>
+          <w:color w:val="222222"/>
+          <w:shd w:val="clear" w:color="auto" w:fill="FFFFFF"/>
+        </w:rPr>
+        <w:t>_</w:t>
+      </w:r>
+      <w:proofErr w:type="spellStart"/>
+      <w:r>
+        <w:rPr>
+          <w:rFonts w:cstheme="minorHAnsi"/>
+          <w:b/>
+          <w:color w:val="222222"/>
+          <w:shd w:val="clear" w:color="auto" w:fill="FFFFFF"/>
+        </w:rPr>
+        <w:t>block</w:t>
+      </w:r>
+      <w:proofErr w:type="spellEnd"/>
+      <w:r>
+        <w:rPr>
+          <w:rFonts w:cstheme="minorHAnsi"/>
+          <w:b/>
+          <w:color w:val="222222"/>
+          <w:shd w:val="clear" w:color="auto" w:fill="FFFFFF"/>
+        </w:rPr>
+        <w:t>__</w:t>
+      </w:r>
+      <w:proofErr w:type="spellStart"/>
+      <w:r>
+        <w:rPr>
+          <w:rFonts w:cstheme="minorHAnsi"/>
+          <w:b/>
+          <w:color w:val="222222"/>
+          <w:shd w:val="clear" w:color="auto" w:fill="FFFFFF"/>
+        </w:rPr>
+        <w:t>firstLevelBlock</w:t>
+      </w:r>
+      <w:proofErr w:type="spellEnd"/>
+      <w:r>
+        <w:rPr>
+          <w:rFonts w:cstheme="minorHAnsi"/>
+          <w:b/>
+          <w:color w:val="222222"/>
+          <w:shd w:val="clear" w:color="auto" w:fill="FFFFFF"/>
+        </w:rPr>
+        <w:t>--</w:t>
+      </w:r>
+      <w:proofErr w:type="spellStart"/>
+      <w:r>
+        <w:rPr>
+          <w:rFonts w:cstheme="minorHAnsi"/>
+          <w:b/>
+          <w:color w:val="222222"/>
+          <w:shd w:val="clear" w:color="auto" w:fill="FFFFFF"/>
+        </w:rPr>
+        <w:t>no_second</w:t>
+      </w:r>
+      <w:proofErr w:type="spellEnd"/>
+      <w:r>
+        <w:rPr>
+          <w:rFonts w:cstheme="minorHAnsi"/>
+          <w:b/>
+          <w:color w:val="222222"/>
+          <w:shd w:val="clear" w:color="auto" w:fill="FFFFFF"/>
+        </w:rPr>
+        <w:t xml:space="preserve"> </w:t>
+      </w:r>
+      <w:r>
+        <w:rPr>
+          <w:rFonts w:cstheme="minorHAnsi"/>
+          <w:color w:val="222222"/>
+          <w:shd w:val="clear" w:color="auto" w:fill="FFFFFF"/>
+        </w:rPr>
+        <w:t>Tramite la classe aggiuntiva viene stilizzato in modo differente il contenuto del pannello.</w:t>
+      </w:r>
+      <w:r>
+        <w:rPr>
+          <w:rFonts w:cstheme="minorHAnsi"/>
+          <w:color w:val="222222"/>
+          <w:shd w:val="clear" w:color="auto" w:fill="FFFFFF"/>
+        </w:rPr>
+        <w:br/>
+        <w:t>Il markup html resta invariato, viene solo preso in considerazione il fatto che non vi sarà un titolo di categoria 2° livello (h3). Di conseguenza le voci di terza categoria verra</w:t>
+      </w:r>
+      <w:r>
+        <w:rPr>
+          <w:rFonts w:cstheme="minorHAnsi"/>
+          <w:color w:val="222222"/>
+          <w:shd w:val="clear" w:color="auto" w:fill="FFFFFF"/>
+        </w:rPr>
+        <w:t>nno distribuite orizzontalmente.</w:t>
+      </w:r>
+    </w:p>
+    <w:p>
+      <w:pPr>
+        <w:pStyle w:val="Paragrafoelenco"/>
+        <w:numPr>
+          <w:ilvl w:val="0"/>
+          <w:numId w:val="11"/>
+        </w:numPr>
+        <w:rPr>
+          <w:rFonts w:cstheme="minorHAnsi"/>
+          <w:b/>
+          <w:color w:val="222222"/>
+          <w:shd w:val="clear" w:color="auto" w:fill="FFFFFF"/>
+        </w:rPr>
+      </w:pPr>
+      <w:r>
+        <w:rPr>
+          <w:rFonts w:cstheme="minorHAnsi"/>
+          <w:b/>
+          <w:color w:val="222222"/>
+          <w:shd w:val="clear" w:color="auto" w:fill="FFFFFF"/>
+        </w:rPr>
+        <w:t>.</w:t>
+      </w:r>
+      <w:r>
+        <w:t xml:space="preserve"> </w:t>
+      </w:r>
+      <w:proofErr w:type="spellStart"/>
+      <w:r>
+        <w:rPr>
+          <w:rFonts w:cstheme="minorHAnsi"/>
+          <w:b/>
+          <w:color w:val="222222"/>
+          <w:shd w:val="clear" w:color="auto" w:fill="FFFFFF"/>
+        </w:rPr>
+        <w:t>faq_accordions</w:t>
+      </w:r>
+      <w:proofErr w:type="spellEnd"/>
+      <w:r>
+        <w:rPr>
+          <w:rFonts w:cstheme="minorHAnsi"/>
+          <w:b/>
+          <w:color w:val="222222"/>
+          <w:shd w:val="clear" w:color="auto" w:fill="FFFFFF"/>
+        </w:rPr>
+        <w:t xml:space="preserve"> </w:t>
+      </w:r>
+      <w:r>
+        <w:rPr>
+          <w:rFonts w:cstheme="minorHAnsi"/>
+          <w:color w:val="222222"/>
+          <w:shd w:val="clear" w:color="auto" w:fill="FFFFFF"/>
+        </w:rPr>
+        <w:t>Blocc</w:t>
+      </w:r>
+      <w:r>
+        <w:rPr>
+          <w:rFonts w:cstheme="minorHAnsi"/>
+          <w:color w:val="222222"/>
+          <w:shd w:val="clear" w:color="auto" w:fill="FFFFFF"/>
+        </w:rPr>
+        <w:t>o secondario contenente l’</w:t>
+      </w:r>
+      <w:proofErr w:type="spellStart"/>
+      <w:r>
+        <w:rPr>
+          <w:rFonts w:cstheme="minorHAnsi"/>
+          <w:color w:val="222222"/>
+          <w:shd w:val="clear" w:color="auto" w:fill="FFFFFF"/>
+        </w:rPr>
+        <w:t>accordion</w:t>
+      </w:r>
+      <w:proofErr w:type="spellEnd"/>
+      <w:r>
+        <w:rPr>
+          <w:rFonts w:cstheme="minorHAnsi"/>
+          <w:color w:val="222222"/>
+          <w:shd w:val="clear" w:color="auto" w:fill="FFFFFF"/>
+        </w:rPr>
+        <w:t xml:space="preserve"> delle </w:t>
+      </w:r>
+      <w:proofErr w:type="spellStart"/>
+      <w:r>
+        <w:rPr>
+          <w:rFonts w:cstheme="minorHAnsi"/>
+          <w:color w:val="222222"/>
+          <w:shd w:val="clear" w:color="auto" w:fill="FFFFFF"/>
+        </w:rPr>
+        <w:t>faq</w:t>
+      </w:r>
+      <w:proofErr w:type="spellEnd"/>
+      <w:r>
+        <w:rPr>
+          <w:rFonts w:cstheme="minorHAnsi"/>
+          <w:color w:val="222222"/>
+          <w:shd w:val="clear" w:color="auto" w:fill="FFFFFF"/>
+        </w:rPr>
+        <w:t xml:space="preserve"> vere e proprie.</w:t>
+      </w:r>
+      <w:r>
+        <w:rPr>
+          <w:rFonts w:cstheme="minorHAnsi"/>
+          <w:color w:val="222222"/>
+          <w:shd w:val="clear" w:color="auto" w:fill="FFFFFF"/>
+        </w:rPr>
+        <w:br/>
+        <w:t>L’ingresso d</w:t>
+      </w:r>
+      <w:r>
+        <w:rPr>
+          <w:rFonts w:cstheme="minorHAnsi"/>
+          <w:color w:val="222222"/>
+          <w:shd w:val="clear" w:color="auto" w:fill="FFFFFF"/>
+        </w:rPr>
+        <w:t>elle voci non è più animato, consentendo così un numero potenzialmente infinito di domande senza ritardi di entrata. Il massimo numero di domanda testate nel blocco è 30, utilizzato per la variante senza sottocategorie.</w:t>
+      </w:r>
+      <w:bookmarkStart w:id="18" w:name="_GoBack"/>
+      <w:bookmarkEnd w:id="18"/>
+    </w:p>
+    <w:p>
+      <w:pPr>
+        <w:rPr>
           <w:rFonts w:cstheme="minorHAnsi"/>
           <w:color w:val="222222"/>
           <w:shd w:val="clear" w:color="auto" w:fill="FFFFFF"/>
@@ -13095,7 +14133,6 @@
           <w:color w:val="222222"/>
           <w:shd w:val="clear" w:color="auto" w:fill="FFFFFF"/>
         </w:rPr>
-        <w:lastRenderedPageBreak/>
         <w:t xml:space="preserve">(#e6e9ed) </w:t>
       </w:r>
       <w:proofErr w:type="gramStart"/>
@@ -14500,6 +15537,7 @@
           <w:color w:val="222222"/>
           <w:shd w:val="clear" w:color="auto" w:fill="FFFFFF"/>
         </w:rPr>
+        <w:lastRenderedPageBreak/>
         <w:t>(#</w:t>
       </w:r>
       <w:r>
@@ -16695,7 +17733,7 @@
   <w:abstractNum w:abstractNumId="5" w15:restartNumberingAfterBreak="0">
     <w:nsid w:val="4B1E0E6B"/>
     <w:multiLevelType w:val="hybridMultilevel"/>
-    <w:tmpl w:val="A7FCE8FE"/>
+    <w:tmpl w:val="F09069CE"/>
     <w:lvl w:ilvl="0" w:tplc="04100001">
       <w:start w:val="1"/>
       <w:numFmt w:val="bullet"/>
@@ -16708,7 +17746,7 @@
         <w:rFonts w:ascii="Symbol" w:hAnsi="Symbol" w:hint="default"/>
       </w:rPr>
     </w:lvl>
-    <w:lvl w:ilvl="1" w:tplc="04100003" w:tentative="1">
+    <w:lvl w:ilvl="1" w:tplc="04100003">
       <w:start w:val="1"/>
       <w:numFmt w:val="bullet"/>
       <w:lvlText w:val="o"/>
@@ -16720,7 +17758,7 @@
         <w:rFonts w:ascii="Courier New" w:hAnsi="Courier New" w:cs="Courier New" w:hint="default"/>
       </w:rPr>
     </w:lvl>
-    <w:lvl w:ilvl="2" w:tplc="04100005" w:tentative="1">
+    <w:lvl w:ilvl="2" w:tplc="04100005">
       <w:start w:val="1"/>
       <w:numFmt w:val="bullet"/>
       <w:lvlText w:val=""/>
@@ -16732,7 +17770,7 @@
         <w:rFonts w:ascii="Wingdings" w:hAnsi="Wingdings" w:hint="default"/>
       </w:rPr>
     </w:lvl>
-    <w:lvl w:ilvl="3" w:tplc="04100001" w:tentative="1">
+    <w:lvl w:ilvl="3" w:tplc="04100001">
       <w:start w:val="1"/>
       <w:numFmt w:val="bullet"/>
       <w:lvlText w:val=""/>
@@ -18191,7 +19229,7 @@
 </file>
 
 <file path=customXml/itemProps1.xml><?xml version="1.0" encoding="utf-8"?>
-<ds:datastoreItem xmlns:ds="http://schemas.openxmlformats.org/officeDocument/2006/customXml" ds:itemID="{83A7D5AC-6554-458C-896F-5A914AAC0E56}">
+<ds:datastoreItem xmlns:ds="http://schemas.openxmlformats.org/officeDocument/2006/customXml" ds:itemID="{22BDF9C4-149D-4BC8-837B-B2ACE1F5EB9C}">
   <ds:schemaRefs>
     <ds:schemaRef ds:uri="http://schemas.openxmlformats.org/officeDocument/2006/bibliography"/>
   </ds:schemaRefs>

</xml_diff>